<commit_message>
Opdatering af processanalyse pga. af møde
Møde afhold d. 15-01-2026
</commit_message>
<xml_diff>
--- a/01 Adminstration/05 Processanalyse.docx
+++ b/01 Adminstration/05 Processanalyse.docx
@@ -65,10 +65,594 @@
     <w:p/>
     <w:p/>
     <w:p>
+      <w:pPr>
+        <w:pStyle w:val="Overskrift1V20"/>
+      </w:pPr>
       <w:r>
         <w:t xml:space="preserve">d. </w:t>
       </w:r>
-    </w:p>
+      <w:r>
+        <w:t>15. januar 2026:</w:t>
+      </w:r>
+    </w:p>
+    <w:p>
+      <w:r>
+        <w:t>Fungere:</w:t>
+      </w:r>
+    </w:p>
+    <w:p>
+      <w:pPr>
+        <w:pStyle w:val="Listeafsnit"/>
+        <w:numPr>
+          <w:ilvl w:val="0"/>
+          <w:numId w:val="1"/>
+        </w:numPr>
+      </w:pPr>
+      <w:r>
+        <w:t>Dejligt at kunne ”gå tilbage” til noget kode</w:t>
+      </w:r>
+    </w:p>
+    <w:p>
+      <w:pPr>
+        <w:pStyle w:val="Listeafsnit"/>
+        <w:numPr>
+          <w:ilvl w:val="0"/>
+          <w:numId w:val="1"/>
+        </w:numPr>
+      </w:pPr>
+      <w:r>
+        <w:t xml:space="preserve">Fuck </w:t>
+      </w:r>
+      <w:proofErr w:type="spellStart"/>
+      <w:r>
+        <w:t>around</w:t>
+      </w:r>
+      <w:proofErr w:type="spellEnd"/>
+      <w:r>
+        <w:t xml:space="preserve"> and find out er fint i starten</w:t>
+      </w:r>
+    </w:p>
+    <w:p>
+      <w:pPr>
+        <w:pStyle w:val="Listeafsnit"/>
+        <w:numPr>
+          <w:ilvl w:val="0"/>
+          <w:numId w:val="1"/>
+        </w:numPr>
+      </w:pPr>
+      <w:r>
+        <w:t>Dejligt at starte tidligt med at finde udfordringer med en løsning</w:t>
+      </w:r>
+    </w:p>
+    <w:p>
+      <w:pPr>
+        <w:pStyle w:val="Listeafsnit"/>
+        <w:numPr>
+          <w:ilvl w:val="0"/>
+          <w:numId w:val="1"/>
+        </w:numPr>
+      </w:pPr>
+      <w:r>
+        <w:t>Godt med en hurtig afgrænsning</w:t>
+      </w:r>
+    </w:p>
+    <w:p>
+      <w:pPr>
+        <w:pStyle w:val="Listeafsnit"/>
+        <w:numPr>
+          <w:ilvl w:val="0"/>
+          <w:numId w:val="1"/>
+        </w:numPr>
+      </w:pPr>
+      <w:r>
+        <w:t>Modul opbygning og test af selv modulet er godt</w:t>
+      </w:r>
+    </w:p>
+    <w:p>
+      <w:pPr>
+        <w:pStyle w:val="Listeafsnit"/>
+        <w:numPr>
+          <w:ilvl w:val="0"/>
+          <w:numId w:val="1"/>
+        </w:numPr>
+      </w:pPr>
+      <w:r>
+        <w:t>Godt med møder</w:t>
+      </w:r>
+    </w:p>
+    <w:p>
+      <w:pPr>
+        <w:pStyle w:val="Listeafsnit"/>
+        <w:numPr>
+          <w:ilvl w:val="1"/>
+          <w:numId w:val="1"/>
+        </w:numPr>
+      </w:pPr>
+      <w:r>
+        <w:t>Lidt mange, men gavnligt</w:t>
+      </w:r>
+    </w:p>
+    <w:p>
+      <w:pPr>
+        <w:pStyle w:val="Listeafsnit"/>
+        <w:numPr>
+          <w:ilvl w:val="1"/>
+          <w:numId w:val="1"/>
+        </w:numPr>
+      </w:pPr>
+      <w:r>
+        <w:t>Godt at afslutte møderne</w:t>
+      </w:r>
+    </w:p>
+    <w:p>
+      <w:pPr>
+        <w:pStyle w:val="Listeafsnit"/>
+        <w:numPr>
+          <w:ilvl w:val="1"/>
+          <w:numId w:val="1"/>
+        </w:numPr>
+      </w:pPr>
+      <w:r>
+        <w:t xml:space="preserve">Minimalt mængde </w:t>
+      </w:r>
+      <w:proofErr w:type="spellStart"/>
+      <w:r>
+        <w:t>random</w:t>
+      </w:r>
+      <w:proofErr w:type="spellEnd"/>
+      <w:r>
+        <w:t xml:space="preserve"> shit</w:t>
+      </w:r>
+    </w:p>
+    <w:p>
+      <w:pPr>
+        <w:pStyle w:val="Listeafsnit"/>
+        <w:numPr>
+          <w:ilvl w:val="1"/>
+          <w:numId w:val="1"/>
+        </w:numPr>
+      </w:pPr>
+      <w:r>
+        <w:t>Statusmøder var godt ift. lige at komme ud, og fatte hvorfor noget ikke virker</w:t>
+      </w:r>
+    </w:p>
+    <w:p>
+      <w:pPr>
+        <w:pStyle w:val="Listeafsnit"/>
+        <w:numPr>
+          <w:ilvl w:val="1"/>
+          <w:numId w:val="1"/>
+        </w:numPr>
+      </w:pPr>
+      <w:r>
+        <w:t xml:space="preserve">NB </w:t>
+      </w:r>
+      <w:proofErr w:type="gramStart"/>
+      <w:r>
+        <w:t>ugentlig</w:t>
+      </w:r>
+      <w:proofErr w:type="gramEnd"/>
+      <w:r>
+        <w:t xml:space="preserve"> møder blev ikke gennemgået så direkte som forventet</w:t>
+      </w:r>
+    </w:p>
+    <w:p>
+      <w:pPr>
+        <w:pStyle w:val="Listeafsnit"/>
+        <w:numPr>
+          <w:ilvl w:val="0"/>
+          <w:numId w:val="1"/>
+        </w:numPr>
+      </w:pPr>
+      <w:r>
+        <w:t>Tonen er blevet betydeligt bedre</w:t>
+      </w:r>
+    </w:p>
+    <w:p>
+      <w:pPr>
+        <w:pStyle w:val="Listeafsnit"/>
+        <w:numPr>
+          <w:ilvl w:val="0"/>
+          <w:numId w:val="1"/>
+        </w:numPr>
+      </w:pPr>
+      <w:proofErr w:type="spellStart"/>
+      <w:r>
+        <w:t>Usecase</w:t>
+      </w:r>
+      <w:proofErr w:type="spellEnd"/>
+      <w:r>
+        <w:t xml:space="preserve"> blev diskuteret på lidt for mange møder uden at komme frem til noget</w:t>
+      </w:r>
+    </w:p>
+    <w:p>
+      <w:pPr>
+        <w:pStyle w:val="Listeafsnit"/>
+        <w:numPr>
+          <w:ilvl w:val="0"/>
+          <w:numId w:val="1"/>
+        </w:numPr>
+      </w:pPr>
+      <w:r>
+        <w:t xml:space="preserve">Langt hen </w:t>
+      </w:r>
+      <w:proofErr w:type="gramStart"/>
+      <w:r>
+        <w:t>af</w:t>
+      </w:r>
+      <w:proofErr w:type="gramEnd"/>
+      <w:r>
+        <w:t xml:space="preserve"> vejen fungerede bødesystemet efter hensigten. Godt at have adfærdsregulering</w:t>
+      </w:r>
+    </w:p>
+    <w:p>
+      <w:pPr>
+        <w:pStyle w:val="Listeafsnit"/>
+        <w:numPr>
+          <w:ilvl w:val="1"/>
+          <w:numId w:val="1"/>
+        </w:numPr>
+      </w:pPr>
+      <w:r>
+        <w:t>Godt at kunne ændre det løbende</w:t>
+      </w:r>
+    </w:p>
+    <w:p>
+      <w:pPr>
+        <w:pStyle w:val="Listeafsnit"/>
+        <w:numPr>
+          <w:ilvl w:val="0"/>
+          <w:numId w:val="1"/>
+        </w:numPr>
+      </w:pPr>
+      <w:r>
+        <w:t>Godt med et ”senere morgenmøde”</w:t>
+      </w:r>
+    </w:p>
+    <w:p>
+      <w:pPr>
+        <w:pStyle w:val="Listeafsnit"/>
+        <w:numPr>
+          <w:ilvl w:val="0"/>
+          <w:numId w:val="1"/>
+        </w:numPr>
+      </w:pPr>
+      <w:r>
+        <w:t xml:space="preserve">Bedre og dybere forklaring af opgaver med underopgaver i teams fungere </w:t>
+      </w:r>
+      <w:proofErr w:type="gramStart"/>
+      <w:r>
+        <w:t>skide godt</w:t>
+      </w:r>
+      <w:proofErr w:type="gramEnd"/>
+    </w:p>
+    <w:p>
+      <w:pPr>
+        <w:pStyle w:val="Listeafsnit"/>
+        <w:numPr>
+          <w:ilvl w:val="1"/>
+          <w:numId w:val="1"/>
+        </w:numPr>
+      </w:pPr>
+      <w:r>
+        <w:t>Blev ikke altid gjort, men forsøgt</w:t>
+      </w:r>
+    </w:p>
+    <w:p>
+      <w:pPr>
+        <w:pStyle w:val="Listeafsnit"/>
+        <w:numPr>
+          <w:ilvl w:val="1"/>
+          <w:numId w:val="1"/>
+        </w:numPr>
+      </w:pPr>
+      <w:r>
+        <w:t>Godt med deadlines</w:t>
+      </w:r>
+    </w:p>
+    <w:p>
+      <w:pPr>
+        <w:pStyle w:val="Listeafsnit"/>
+        <w:numPr>
+          <w:ilvl w:val="0"/>
+          <w:numId w:val="1"/>
+        </w:numPr>
+      </w:pPr>
+      <w:r>
+        <w:t xml:space="preserve">Dejligt med </w:t>
+      </w:r>
+      <w:proofErr w:type="spellStart"/>
+      <w:r>
+        <w:t>backlog</w:t>
+      </w:r>
+      <w:proofErr w:type="spellEnd"/>
+      <w:r>
+        <w:t>, fordi man direkte kunne gå i gang med noget nyt.</w:t>
+      </w:r>
+    </w:p>
+    <w:p>
+      <w:pPr>
+        <w:pStyle w:val="Listeafsnit"/>
+        <w:numPr>
+          <w:ilvl w:val="0"/>
+          <w:numId w:val="1"/>
+        </w:numPr>
+      </w:pPr>
+      <w:r>
+        <w:t xml:space="preserve">Værktøjskasse aka. </w:t>
+      </w:r>
+      <w:proofErr w:type="spellStart"/>
+      <w:r>
+        <w:t>Skodkoblen</w:t>
+      </w:r>
+      <w:proofErr w:type="spellEnd"/>
+      <w:r>
+        <w:t>, multimeter m.v.</w:t>
+      </w:r>
+    </w:p>
+    <w:p/>
+    <w:p>
+      <w:r>
+        <w:t>Forbedres:</w:t>
+      </w:r>
+    </w:p>
+    <w:p>
+      <w:pPr>
+        <w:pStyle w:val="Listeafsnit"/>
+        <w:numPr>
+          <w:ilvl w:val="0"/>
+          <w:numId w:val="1"/>
+        </w:numPr>
+      </w:pPr>
+      <w:r>
+        <w:t>Hurtigere til at reagere på ting der tager længere tid (Her tænker vi BF)</w:t>
+      </w:r>
+    </w:p>
+    <w:p>
+      <w:pPr>
+        <w:pStyle w:val="Listeafsnit"/>
+        <w:numPr>
+          <w:ilvl w:val="1"/>
+          <w:numId w:val="1"/>
+        </w:numPr>
+      </w:pPr>
+      <w:r>
+        <w:t xml:space="preserve">I.e. </w:t>
+      </w:r>
+      <w:proofErr w:type="gramStart"/>
+      <w:r>
+        <w:t>reagere</w:t>
+      </w:r>
+      <w:proofErr w:type="gramEnd"/>
+      <w:r>
+        <w:t xml:space="preserve"> hårdere på at deadlines rykkes</w:t>
+      </w:r>
+    </w:p>
+    <w:p>
+      <w:pPr>
+        <w:pStyle w:val="Listeafsnit"/>
+        <w:numPr>
+          <w:ilvl w:val="0"/>
+          <w:numId w:val="1"/>
+        </w:numPr>
+      </w:pPr>
+      <w:r>
+        <w:t>Mere metodisk fremgang (Her tænkes epsilon for antenner)</w:t>
+      </w:r>
+    </w:p>
+    <w:p>
+      <w:pPr>
+        <w:pStyle w:val="Listeafsnit"/>
+        <w:numPr>
+          <w:ilvl w:val="0"/>
+          <w:numId w:val="1"/>
+        </w:numPr>
+      </w:pPr>
+      <w:r>
+        <w:t>Tidsplan virkede ikke -&gt; endte med at blive et overblik over hvad vi havde lavet</w:t>
+      </w:r>
+    </w:p>
+    <w:p>
+      <w:pPr>
+        <w:pStyle w:val="Listeafsnit"/>
+        <w:numPr>
+          <w:ilvl w:val="0"/>
+          <w:numId w:val="1"/>
+        </w:numPr>
+      </w:pPr>
+      <w:proofErr w:type="spellStart"/>
+      <w:r>
+        <w:t>Github</w:t>
+      </w:r>
+      <w:proofErr w:type="spellEnd"/>
+      <w:r>
+        <w:t xml:space="preserve"> virkede ikke optimalt for alle</w:t>
+      </w:r>
+    </w:p>
+    <w:p>
+      <w:pPr>
+        <w:pStyle w:val="Listeafsnit"/>
+        <w:numPr>
+          <w:ilvl w:val="1"/>
+          <w:numId w:val="1"/>
+        </w:numPr>
+      </w:pPr>
+      <w:r>
+        <w:t xml:space="preserve">Også CST… </w:t>
+      </w:r>
+      <w:r>
+        <w:rPr>
+          <mc:AlternateContent>
+            <mc:Choice Requires="w16se"/>
+            <mc:Fallback>
+              <w:rFonts w:ascii="Segoe UI Emoji" w:eastAsia="Segoe UI Emoji" w:hAnsi="Segoe UI Emoji" w:cs="Segoe UI Emoji"/>
+            </mc:Fallback>
+          </mc:AlternateContent>
+        </w:rPr>
+        <mc:AlternateContent>
+          <mc:Choice Requires="w16se">
+            <w16se:symEx w16se:font="Segoe UI Emoji" w16se:char="2639"/>
+          </mc:Choice>
+          <mc:Fallback>
+            <w:t>☹</w:t>
+          </mc:Fallback>
+        </mc:AlternateContent>
+      </w:r>
+    </w:p>
+    <w:p>
+      <w:pPr>
+        <w:pStyle w:val="Listeafsnit"/>
+        <w:numPr>
+          <w:ilvl w:val="0"/>
+          <w:numId w:val="1"/>
+        </w:numPr>
+      </w:pPr>
+      <w:r>
+        <w:t>Casen skulle have været bedre gennemarbejdet INDEN</w:t>
+      </w:r>
+    </w:p>
+    <w:p>
+      <w:pPr>
+        <w:pStyle w:val="Listeafsnit"/>
+        <w:numPr>
+          <w:ilvl w:val="1"/>
+          <w:numId w:val="1"/>
+        </w:numPr>
+      </w:pPr>
+      <w:r>
+        <w:t xml:space="preserve">Fx tilstande maskinen skulle være i </w:t>
+      </w:r>
+      <w:proofErr w:type="gramStart"/>
+      <w:r>
+        <w:t>m.v.</w:t>
+      </w:r>
+      <w:proofErr w:type="gramEnd"/>
+      <w:r>
+        <w:t xml:space="preserve"> var ukendt i lang tid</w:t>
+      </w:r>
+    </w:p>
+    <w:p>
+      <w:pPr>
+        <w:pStyle w:val="Listeafsnit"/>
+        <w:numPr>
+          <w:ilvl w:val="0"/>
+          <w:numId w:val="1"/>
+        </w:numPr>
+      </w:pPr>
+      <w:proofErr w:type="spellStart"/>
+      <w:r>
+        <w:t>Tømmermændsbøder</w:t>
+      </w:r>
+      <w:proofErr w:type="spellEnd"/>
+      <w:r>
+        <w:t xml:space="preserve"> fungerede ikke rigtigt fordi folk ikke var ærlig om at man havde tømmermænd</w:t>
+      </w:r>
+    </w:p>
+    <w:p>
+      <w:pPr>
+        <w:pStyle w:val="Listeafsnit"/>
+        <w:numPr>
+          <w:ilvl w:val="0"/>
+          <w:numId w:val="1"/>
+        </w:numPr>
+      </w:pPr>
+      <w:r>
+        <w:lastRenderedPageBreak/>
+        <w:t>Som altid svært at have føling med folk, når man arbejder forskudt</w:t>
+      </w:r>
+    </w:p>
+    <w:p>
+      <w:pPr>
+        <w:pStyle w:val="Listeafsnit"/>
+        <w:numPr>
+          <w:ilvl w:val="0"/>
+          <w:numId w:val="1"/>
+        </w:numPr>
+      </w:pPr>
+      <w:r>
+        <w:t xml:space="preserve">Opgaveregning fungerede ikke </w:t>
+      </w:r>
+      <w:proofErr w:type="gramStart"/>
+      <w:r>
+        <w:t>skide godt</w:t>
+      </w:r>
+      <w:proofErr w:type="gramEnd"/>
+      <w:r>
+        <w:t>, delte meninger om begrundelse</w:t>
+      </w:r>
+    </w:p>
+    <w:p>
+      <w:pPr>
+        <w:pStyle w:val="Listeafsnit"/>
+        <w:numPr>
+          <w:ilvl w:val="1"/>
+          <w:numId w:val="1"/>
+        </w:numPr>
+      </w:pPr>
+      <w:r>
+        <w:t xml:space="preserve">Måske fordi vi ikke delte os op. </w:t>
+      </w:r>
+    </w:p>
+    <w:p>
+      <w:pPr>
+        <w:pStyle w:val="Listeafsnit"/>
+        <w:numPr>
+          <w:ilvl w:val="1"/>
+          <w:numId w:val="1"/>
+        </w:numPr>
+      </w:pPr>
+      <w:r>
+        <w:t>Måske fordi vi hurtigt blev forstyrret</w:t>
+      </w:r>
+    </w:p>
+    <w:p>
+      <w:pPr>
+        <w:pStyle w:val="Listeafsnit"/>
+        <w:numPr>
+          <w:ilvl w:val="1"/>
+          <w:numId w:val="1"/>
+        </w:numPr>
+      </w:pPr>
+      <w:r>
+        <w:t>Måske fordi rummet er ret lille</w:t>
+      </w:r>
+    </w:p>
+    <w:p>
+      <w:pPr>
+        <w:pStyle w:val="Listeafsnit"/>
+        <w:numPr>
+          <w:ilvl w:val="0"/>
+          <w:numId w:val="1"/>
+        </w:numPr>
+      </w:pPr>
+      <w:r>
+        <w:t>Træls at naboerne larmer</w:t>
+      </w:r>
+    </w:p>
+    <w:p>
+      <w:pPr>
+        <w:pStyle w:val="Listeafsnit"/>
+        <w:numPr>
+          <w:ilvl w:val="0"/>
+          <w:numId w:val="1"/>
+        </w:numPr>
+      </w:pPr>
+      <w:r>
+        <w:t>Grupperummet kunne godt være mere optimalt, men opsætning af bordene har fungerede godt</w:t>
+      </w:r>
+    </w:p>
+    <w:p/>
+    <w:p/>
+    <w:p/>
+    <w:p/>
+    <w:p/>
+    <w:p/>
+    <w:p/>
+    <w:p/>
+    <w:p/>
+    <w:p/>
+    <w:p/>
+    <w:p/>
     <w:sectPr>
       <w:pgSz w:w="11906" w:h="16838"/>
       <w:pgMar w:top="1701" w:right="1134" w:bottom="1701" w:left="1134" w:header="708" w:footer="708" w:gutter="0"/>
@@ -96,7 +680,7 @@
         <w:rFonts w:ascii="Aptos" w:eastAsiaTheme="minorHAnsi" w:hAnsi="Aptos" w:cstheme="minorBidi" w:hint="default"/>
       </w:rPr>
     </w:lvl>
-    <w:lvl w:ilvl="1" w:tplc="04060003" w:tentative="1">
+    <w:lvl w:ilvl="1" w:tplc="04060003">
       <w:start w:val="1"/>
       <w:numFmt w:val="bullet"/>
       <w:lvlText w:val="o"/>

</xml_diff>